<commit_message>
Atualização do Documento de Defeitos
</commit_message>
<xml_diff>
--- a/Departamentos/TESTES/PIUC_TST_DEFEITOS-PLATAFORMA_v1.0.docx
+++ b/Departamentos/TESTES/PIUC_TST_DEFEITOS-PLATAFORMA_v1.0.docx
@@ -260,8 +260,18 @@
           <w:sz w:val="28"/>
           <w:szCs w:val="28"/>
         </w:rPr>
-        <w:t>1.0</w:t>
-      </w:r>
+        <w:t>1.</w:t>
+      </w:r>
+      <w:r>
+        <w:rPr>
+          <w:rFonts w:ascii="Times" w:hAnsi="Times"/>
+          <w:sz w:val="28"/>
+          <w:szCs w:val="28"/>
+        </w:rPr>
+        <w:t>2</w:t>
+      </w:r>
+      <w:bookmarkStart w:id="0" w:name="_GoBack"/>
+      <w:bookmarkEnd w:id="0"/>
     </w:p>
     <w:p>
       <w:pPr>
@@ -675,8 +685,39 @@
           <w:sz w:val="28"/>
           <w:szCs w:val="28"/>
         </w:rPr>
-        <w:t>.6 Observações de Damian Krawczyk</w:t>
-      </w:r>
+        <w:t xml:space="preserve">.6 Observações de </w:t>
+      </w:r>
+      <w:proofErr w:type="spellStart"/>
+      <w:r>
+        <w:rPr>
+          <w:rFonts w:ascii="Times" w:hAnsi="Times"/>
+          <w:b/>
+          <w:sz w:val="28"/>
+          <w:szCs w:val="28"/>
+        </w:rPr>
+        <w:t>Damian</w:t>
+      </w:r>
+      <w:proofErr w:type="spellEnd"/>
+      <w:r>
+        <w:rPr>
+          <w:rFonts w:ascii="Times" w:hAnsi="Times"/>
+          <w:b/>
+          <w:sz w:val="28"/>
+          <w:szCs w:val="28"/>
+        </w:rPr>
+        <w:t xml:space="preserve"> </w:t>
+      </w:r>
+      <w:proofErr w:type="spellStart"/>
+      <w:r>
+        <w:rPr>
+          <w:rFonts w:ascii="Times" w:hAnsi="Times"/>
+          <w:b/>
+          <w:sz w:val="28"/>
+          <w:szCs w:val="28"/>
+        </w:rPr>
+        <w:t>Krawczyk</w:t>
+      </w:r>
+      <w:proofErr w:type="spellEnd"/>
       <w:r>
         <w:rPr>
           <w:rFonts w:ascii="Times" w:hAnsi="Times"/>
@@ -1260,7 +1301,7 @@
               <w:jc w:val="center"/>
               <w:rPr>
                 <w:rFonts w:ascii="Times" w:hAnsi="Times"/>
-                <w:color w:val="BFBFBF" w:themeColor="background1" w:themeShade="BF"/>
+                <w:color w:val="000000" w:themeColor="text1"/>
                 <w:sz w:val="28"/>
                 <w:szCs w:val="28"/>
               </w:rPr>
@@ -1268,11 +1309,11 @@
             <w:r>
               <w:rPr>
                 <w:rFonts w:ascii="Times" w:hAnsi="Times"/>
-                <w:color w:val="BFBFBF" w:themeColor="background1" w:themeShade="BF"/>
+                <w:color w:val="000000" w:themeColor="text1"/>
                 <w:sz w:val="28"/>
                 <w:szCs w:val="28"/>
               </w:rPr>
-              <w:t>write here</w:t>
+              <w:t>16 de Novembro de 2018</w:t>
             </w:r>
           </w:p>
         </w:tc>
@@ -1285,6 +1326,7 @@
               <w:jc w:val="center"/>
               <w:rPr>
                 <w:rFonts w:ascii="Times" w:hAnsi="Times"/>
+                <w:color w:val="000000" w:themeColor="text1"/>
                 <w:sz w:val="28"/>
                 <w:szCs w:val="28"/>
               </w:rPr>
@@ -1292,11 +1334,11 @@
             <w:r>
               <w:rPr>
                 <w:rFonts w:ascii="Times" w:hAnsi="Times"/>
-                <w:color w:val="BFBFBF" w:themeColor="background1" w:themeShade="BF"/>
+                <w:color w:val="000000" w:themeColor="text1"/>
                 <w:sz w:val="28"/>
                 <w:szCs w:val="28"/>
               </w:rPr>
-              <w:t>write here</w:t>
+              <w:t>José Martinho</w:t>
             </w:r>
           </w:p>
         </w:tc>
@@ -1316,11 +1358,11 @@
             <w:r>
               <w:rPr>
                 <w:rFonts w:ascii="Times" w:hAnsi="Times"/>
-                <w:color w:val="BFBFBF" w:themeColor="background1" w:themeShade="BF"/>
+                <w:color w:val="000000" w:themeColor="text1"/>
                 <w:sz w:val="28"/>
                 <w:szCs w:val="28"/>
               </w:rPr>
-              <w:t>write here</w:t>
+              <w:t>Observações e relato de defeitos. Atualização de versão.</w:t>
             </w:r>
           </w:p>
         </w:tc>
@@ -1358,6 +1400,7 @@
               <w:jc w:val="center"/>
               <w:rPr>
                 <w:rFonts w:ascii="Times" w:hAnsi="Times"/>
+                <w:color w:val="000000" w:themeColor="text1"/>
                 <w:sz w:val="28"/>
                 <w:szCs w:val="28"/>
               </w:rPr>
@@ -1365,11 +1408,11 @@
             <w:r>
               <w:rPr>
                 <w:rFonts w:ascii="Times" w:hAnsi="Times"/>
-                <w:color w:val="BFBFBF" w:themeColor="background1" w:themeShade="BF"/>
+                <w:color w:val="000000" w:themeColor="text1"/>
                 <w:sz w:val="28"/>
                 <w:szCs w:val="28"/>
               </w:rPr>
-              <w:t>write here</w:t>
+              <w:t>19 de Novembro de 2018</w:t>
             </w:r>
           </w:p>
         </w:tc>
@@ -1389,11 +1432,11 @@
             <w:r>
               <w:rPr>
                 <w:rFonts w:ascii="Times" w:hAnsi="Times"/>
-                <w:color w:val="BFBFBF" w:themeColor="background1" w:themeShade="BF"/>
+                <w:color w:val="000000" w:themeColor="text1"/>
                 <w:sz w:val="28"/>
                 <w:szCs w:val="28"/>
               </w:rPr>
-              <w:t>write here</w:t>
+              <w:t>Gonçalo Sousa</w:t>
             </w:r>
           </w:p>
         </w:tc>
@@ -1413,11 +1456,11 @@
             <w:r>
               <w:rPr>
                 <w:rFonts w:ascii="Times" w:hAnsi="Times"/>
-                <w:color w:val="BFBFBF" w:themeColor="background1" w:themeShade="BF"/>
+                <w:color w:val="000000" w:themeColor="text1"/>
                 <w:sz w:val="28"/>
                 <w:szCs w:val="28"/>
               </w:rPr>
-              <w:t>write here</w:t>
+              <w:t>Observações e relato de defeitos. Atualização de versão.</w:t>
             </w:r>
           </w:p>
         </w:tc>
@@ -1590,50 +1633,6 @@
     </w:p>
     <w:p>
       <w:pPr>
-        <w:spacing w:line="276" w:lineRule="auto"/>
-        <w:rPr>
-          <w:rFonts w:ascii="Times" w:hAnsi="Times"/>
-          <w:b/>
-          <w:sz w:val="40"/>
-          <w:szCs w:val="40"/>
-        </w:rPr>
-      </w:pPr>
-    </w:p>
-    <w:p>
-      <w:pPr>
-        <w:spacing w:line="276" w:lineRule="auto"/>
-        <w:rPr>
-          <w:rFonts w:ascii="Times" w:hAnsi="Times"/>
-          <w:b/>
-          <w:sz w:val="40"/>
-          <w:szCs w:val="40"/>
-        </w:rPr>
-      </w:pPr>
-    </w:p>
-    <w:p>
-      <w:pPr>
-        <w:spacing w:line="276" w:lineRule="auto"/>
-        <w:rPr>
-          <w:rFonts w:ascii="Times" w:hAnsi="Times"/>
-          <w:b/>
-          <w:sz w:val="40"/>
-          <w:szCs w:val="40"/>
-        </w:rPr>
-      </w:pPr>
-    </w:p>
-    <w:p>
-      <w:pPr>
-        <w:spacing w:line="276" w:lineRule="auto"/>
-        <w:rPr>
-          <w:rFonts w:ascii="Times" w:hAnsi="Times"/>
-          <w:b/>
-          <w:sz w:val="40"/>
-          <w:szCs w:val="40"/>
-        </w:rPr>
-      </w:pPr>
-    </w:p>
-    <w:p>
-      <w:pPr>
         <w:pStyle w:val="PargrafodaLista"/>
         <w:numPr>
           <w:ilvl w:val="0"/>
@@ -2147,7 +2146,25 @@
           <w:sz w:val="28"/>
           <w:szCs w:val="28"/>
         </w:rPr>
-        <w:t>Norma 3: Sempre que um membro escrever novas observações de teste deverá atualizar a tabela de versões de modo a não gerar uma mal interpretação. (Adicionar uma linha abaixo na tabela da página 3 com a versão, data, nome da pessoa e observações.)</w:t>
+        <w:t xml:space="preserve">Norma 3: Sempre que um membro escrever novas observações de teste deverá atualizar a tabela de versões de modo a não gerar </w:t>
+      </w:r>
+      <w:proofErr w:type="gramStart"/>
+      <w:r>
+        <w:rPr>
+          <w:rFonts w:ascii="Times" w:hAnsi="Times"/>
+          <w:sz w:val="28"/>
+          <w:szCs w:val="28"/>
+        </w:rPr>
+        <w:t>uma mal</w:t>
+      </w:r>
+      <w:proofErr w:type="gramEnd"/>
+      <w:r>
+        <w:rPr>
+          <w:rFonts w:ascii="Times" w:hAnsi="Times"/>
+          <w:sz w:val="28"/>
+          <w:szCs w:val="28"/>
+        </w:rPr>
+        <w:t xml:space="preserve"> interpretação. (Adicionar uma linha abaixo na tabela da página 3 com a versão, data, nome da pessoa e observações.)</w:t>
       </w:r>
     </w:p>
     <w:p>
@@ -3493,6 +3510,70 @@
     </w:p>
     <w:p>
       <w:pPr>
+        <w:spacing w:line="276" w:lineRule="auto"/>
+        <w:ind w:left="460"/>
+        <w:jc w:val="both"/>
+        <w:rPr>
+          <w:rFonts w:ascii="Times" w:hAnsi="Times"/>
+          <w:sz w:val="40"/>
+          <w:szCs w:val="40"/>
+        </w:rPr>
+      </w:pPr>
+    </w:p>
+    <w:p>
+      <w:pPr>
+        <w:spacing w:line="276" w:lineRule="auto"/>
+        <w:ind w:left="460"/>
+        <w:jc w:val="both"/>
+        <w:rPr>
+          <w:rFonts w:ascii="Times" w:hAnsi="Times"/>
+          <w:b/>
+          <w:sz w:val="28"/>
+          <w:szCs w:val="28"/>
+        </w:rPr>
+      </w:pPr>
+      <w:r>
+        <w:rPr>
+          <w:rFonts w:ascii="Times" w:hAnsi="Times"/>
+          <w:b/>
+          <w:sz w:val="28"/>
+          <w:szCs w:val="28"/>
+        </w:rPr>
+        <w:t>Observações de 1</w:t>
+      </w:r>
+      <w:r>
+        <w:rPr>
+          <w:rFonts w:ascii="Times" w:hAnsi="Times"/>
+          <w:b/>
+          <w:sz w:val="28"/>
+          <w:szCs w:val="28"/>
+        </w:rPr>
+        <w:t>9</w:t>
+      </w:r>
+      <w:r>
+        <w:rPr>
+          <w:rFonts w:ascii="Times" w:hAnsi="Times"/>
+          <w:b/>
+          <w:sz w:val="28"/>
+          <w:szCs w:val="28"/>
+        </w:rPr>
+        <w:t xml:space="preserve"> de Novembro de 2018</w:t>
+      </w:r>
+    </w:p>
+    <w:p>
+      <w:pPr>
+        <w:spacing w:line="276" w:lineRule="auto"/>
+        <w:ind w:left="460"/>
+        <w:jc w:val="both"/>
+        <w:rPr>
+          <w:rFonts w:ascii="Times" w:hAnsi="Times"/>
+          <w:sz w:val="40"/>
+          <w:szCs w:val="40"/>
+        </w:rPr>
+      </w:pPr>
+    </w:p>
+    <w:p>
+      <w:pPr>
         <w:pStyle w:val="PargrafodaLista"/>
         <w:numPr>
           <w:ilvl w:val="0"/>
@@ -3512,7 +3593,16 @@
           <w:sz w:val="28"/>
           <w:szCs w:val="28"/>
         </w:rPr>
-        <w:t>Quando se pesquisa por um has</w:t>
+        <w:t xml:space="preserve">Quando se pesquisa por um </w:t>
+      </w:r>
+      <w:proofErr w:type="spellStart"/>
+      <w:r>
+        <w:rPr>
+          <w:rFonts w:ascii="Times" w:hAnsi="Times"/>
+          <w:sz w:val="28"/>
+          <w:szCs w:val="28"/>
+        </w:rPr>
+        <w:t>has</w:t>
       </w:r>
       <w:r>
         <w:rPr>
@@ -3528,7 +3618,34 @@
           <w:sz w:val="28"/>
           <w:szCs w:val="28"/>
         </w:rPr>
-        <w:t>tag com caracteres especiais(com ‘ç’ p. ex.) dá erro(404).</w:t>
+        <w:t>tag</w:t>
+      </w:r>
+      <w:proofErr w:type="spellEnd"/>
+      <w:r>
+        <w:rPr>
+          <w:rFonts w:ascii="Times" w:hAnsi="Times"/>
+          <w:sz w:val="28"/>
+          <w:szCs w:val="28"/>
+        </w:rPr>
+        <w:t xml:space="preserve"> com caracteres </w:t>
+      </w:r>
+      <w:proofErr w:type="gramStart"/>
+      <w:r>
+        <w:rPr>
+          <w:rFonts w:ascii="Times" w:hAnsi="Times"/>
+          <w:sz w:val="28"/>
+          <w:szCs w:val="28"/>
+        </w:rPr>
+        <w:t>especiais(</w:t>
+      </w:r>
+      <w:proofErr w:type="gramEnd"/>
+      <w:r>
+        <w:rPr>
+          <w:rFonts w:ascii="Times" w:hAnsi="Times"/>
+          <w:sz w:val="28"/>
+          <w:szCs w:val="28"/>
+        </w:rPr>
+        <w:t>com ‘ç’ p. ex.) dá erro(404).</w:t>
       </w:r>
     </w:p>
     <w:p>
@@ -3552,7 +3669,16 @@
           <w:sz w:val="28"/>
           <w:szCs w:val="28"/>
         </w:rPr>
-        <w:t>Quando se pesquisa por um has</w:t>
+        <w:t xml:space="preserve">Quando se pesquisa por um </w:t>
+      </w:r>
+      <w:proofErr w:type="spellStart"/>
+      <w:r>
+        <w:rPr>
+          <w:rFonts w:ascii="Times" w:hAnsi="Times"/>
+          <w:sz w:val="28"/>
+          <w:szCs w:val="28"/>
+        </w:rPr>
+        <w:t>has</w:t>
       </w:r>
       <w:r>
         <w:rPr>
@@ -3568,7 +3694,52 @@
           <w:sz w:val="28"/>
           <w:szCs w:val="28"/>
         </w:rPr>
-        <w:t>tag com espaços em branco(‘#ola mundo’ p.ex.) dá erro(404)</w:t>
+        <w:t>tag</w:t>
+      </w:r>
+      <w:proofErr w:type="spellEnd"/>
+      <w:r>
+        <w:rPr>
+          <w:rFonts w:ascii="Times" w:hAnsi="Times"/>
+          <w:sz w:val="28"/>
+          <w:szCs w:val="28"/>
+        </w:rPr>
+        <w:t xml:space="preserve"> com espaços em </w:t>
+      </w:r>
+      <w:proofErr w:type="gramStart"/>
+      <w:r>
+        <w:rPr>
+          <w:rFonts w:ascii="Times" w:hAnsi="Times"/>
+          <w:sz w:val="28"/>
+          <w:szCs w:val="28"/>
+        </w:rPr>
+        <w:t>branco(</w:t>
+      </w:r>
+      <w:proofErr w:type="gramEnd"/>
+      <w:r>
+        <w:rPr>
+          <w:rFonts w:ascii="Times" w:hAnsi="Times"/>
+          <w:sz w:val="28"/>
+          <w:szCs w:val="28"/>
+        </w:rPr>
+        <w:t xml:space="preserve">‘#ola mundo’ </w:t>
+      </w:r>
+      <w:proofErr w:type="spellStart"/>
+      <w:r>
+        <w:rPr>
+          <w:rFonts w:ascii="Times" w:hAnsi="Times"/>
+          <w:sz w:val="28"/>
+          <w:szCs w:val="28"/>
+        </w:rPr>
+        <w:t>p.ex</w:t>
+      </w:r>
+      <w:proofErr w:type="spellEnd"/>
+      <w:r>
+        <w:rPr>
+          <w:rFonts w:ascii="Times" w:hAnsi="Times"/>
+          <w:sz w:val="28"/>
+          <w:szCs w:val="28"/>
+        </w:rPr>
+        <w:t>.) dá erro(404)</w:t>
       </w:r>
     </w:p>
     <w:p>
@@ -3592,7 +3763,16 @@
           <w:sz w:val="28"/>
           <w:szCs w:val="28"/>
         </w:rPr>
-        <w:t>Quando se pesquisa por um has</w:t>
+        <w:t xml:space="preserve">Quando se pesquisa por um </w:t>
+      </w:r>
+      <w:proofErr w:type="spellStart"/>
+      <w:r>
+        <w:rPr>
+          <w:rFonts w:ascii="Times" w:hAnsi="Times"/>
+          <w:sz w:val="28"/>
+          <w:szCs w:val="28"/>
+        </w:rPr>
+        <w:t>has</w:t>
       </w:r>
       <w:r>
         <w:rPr>
@@ -3602,15 +3782,40 @@
         </w:rPr>
         <w:t>h</w:t>
       </w:r>
-      <w:bookmarkStart w:id="0" w:name="_GoBack"/>
-      <w:bookmarkEnd w:id="0"/>
-      <w:r>
-        <w:rPr>
-          <w:rFonts w:ascii="Times" w:hAnsi="Times"/>
-          <w:sz w:val="28"/>
-          <w:szCs w:val="28"/>
-        </w:rPr>
-        <w:t>tag com demasiados caracteres dá erro (HTTPError)</w:t>
+      <w:r>
+        <w:rPr>
+          <w:rFonts w:ascii="Times" w:hAnsi="Times"/>
+          <w:sz w:val="28"/>
+          <w:szCs w:val="28"/>
+        </w:rPr>
+        <w:t>tag</w:t>
+      </w:r>
+      <w:proofErr w:type="spellEnd"/>
+      <w:r>
+        <w:rPr>
+          <w:rFonts w:ascii="Times" w:hAnsi="Times"/>
+          <w:sz w:val="28"/>
+          <w:szCs w:val="28"/>
+        </w:rPr>
+        <w:t xml:space="preserve"> com demasiados caracteres dá erro (</w:t>
+      </w:r>
+      <w:proofErr w:type="spellStart"/>
+      <w:r>
+        <w:rPr>
+          <w:rFonts w:ascii="Times" w:hAnsi="Times"/>
+          <w:sz w:val="28"/>
+          <w:szCs w:val="28"/>
+        </w:rPr>
+        <w:t>HTTPError</w:t>
+      </w:r>
+      <w:proofErr w:type="spellEnd"/>
+      <w:r>
+        <w:rPr>
+          <w:rFonts w:ascii="Times" w:hAnsi="Times"/>
+          <w:sz w:val="28"/>
+          <w:szCs w:val="28"/>
+        </w:rPr>
+        <w:t>)</w:t>
       </w:r>
     </w:p>
     <w:p>
@@ -3634,7 +3839,107 @@
           <w:sz w:val="28"/>
           <w:szCs w:val="28"/>
         </w:rPr>
-        <w:t xml:space="preserve"> Depois de associar conta ao Twitter ao redirecionar a página dá erro(DoesNotExist at /feed/mainpage), não sei se é suposto.</w:t>
+        <w:t xml:space="preserve"> Depois de associar conta ao </w:t>
+      </w:r>
+      <w:proofErr w:type="spellStart"/>
+      <w:r>
+        <w:rPr>
+          <w:rFonts w:ascii="Times" w:hAnsi="Times"/>
+          <w:sz w:val="28"/>
+          <w:szCs w:val="28"/>
+        </w:rPr>
+        <w:t>Twitter</w:t>
+      </w:r>
+      <w:proofErr w:type="spellEnd"/>
+      <w:r>
+        <w:rPr>
+          <w:rFonts w:ascii="Times" w:hAnsi="Times"/>
+          <w:sz w:val="28"/>
+          <w:szCs w:val="28"/>
+        </w:rPr>
+        <w:t xml:space="preserve"> ao redirecionar a página dá </w:t>
+      </w:r>
+      <w:proofErr w:type="gramStart"/>
+      <w:r>
+        <w:rPr>
+          <w:rFonts w:ascii="Times" w:hAnsi="Times"/>
+          <w:sz w:val="28"/>
+          <w:szCs w:val="28"/>
+        </w:rPr>
+        <w:t>erro(</w:t>
+      </w:r>
+      <w:proofErr w:type="spellStart"/>
+      <w:proofErr w:type="gramEnd"/>
+      <w:r>
+        <w:rPr>
+          <w:rFonts w:ascii="Times" w:hAnsi="Times"/>
+          <w:sz w:val="28"/>
+          <w:szCs w:val="28"/>
+        </w:rPr>
+        <w:t>DoesNotExist</w:t>
+      </w:r>
+      <w:proofErr w:type="spellEnd"/>
+      <w:r>
+        <w:rPr>
+          <w:rFonts w:ascii="Times" w:hAnsi="Times"/>
+          <w:sz w:val="28"/>
+          <w:szCs w:val="28"/>
+        </w:rPr>
+        <w:t xml:space="preserve"> </w:t>
+      </w:r>
+      <w:proofErr w:type="spellStart"/>
+      <w:r>
+        <w:rPr>
+          <w:rFonts w:ascii="Times" w:hAnsi="Times"/>
+          <w:sz w:val="28"/>
+          <w:szCs w:val="28"/>
+        </w:rPr>
+        <w:t>at</w:t>
+      </w:r>
+      <w:proofErr w:type="spellEnd"/>
+      <w:r>
+        <w:rPr>
+          <w:rFonts w:ascii="Times" w:hAnsi="Times"/>
+          <w:sz w:val="28"/>
+          <w:szCs w:val="28"/>
+        </w:rPr>
+        <w:t xml:space="preserve"> /</w:t>
+      </w:r>
+      <w:proofErr w:type="spellStart"/>
+      <w:r>
+        <w:rPr>
+          <w:rFonts w:ascii="Times" w:hAnsi="Times"/>
+          <w:sz w:val="28"/>
+          <w:szCs w:val="28"/>
+        </w:rPr>
+        <w:t>feed</w:t>
+      </w:r>
+      <w:proofErr w:type="spellEnd"/>
+      <w:r>
+        <w:rPr>
+          <w:rFonts w:ascii="Times" w:hAnsi="Times"/>
+          <w:sz w:val="28"/>
+          <w:szCs w:val="28"/>
+        </w:rPr>
+        <w:t>/</w:t>
+      </w:r>
+      <w:proofErr w:type="spellStart"/>
+      <w:r>
+        <w:rPr>
+          <w:rFonts w:ascii="Times" w:hAnsi="Times"/>
+          <w:sz w:val="28"/>
+          <w:szCs w:val="28"/>
+        </w:rPr>
+        <w:t>mainpage</w:t>
+      </w:r>
+      <w:proofErr w:type="spellEnd"/>
+      <w:r>
+        <w:rPr>
+          <w:rFonts w:ascii="Times" w:hAnsi="Times"/>
+          <w:sz w:val="28"/>
+          <w:szCs w:val="28"/>
+        </w:rPr>
+        <w:t>), não sei se é suposto.</w:t>
       </w:r>
     </w:p>
     <w:p>
@@ -3758,42 +4063,6 @@
       <w:pPr>
         <w:spacing w:line="276" w:lineRule="auto"/>
         <w:ind w:left="460"/>
-        <w:jc w:val="both"/>
-        <w:rPr>
-          <w:rFonts w:ascii="Times" w:hAnsi="Times"/>
-          <w:b/>
-          <w:sz w:val="40"/>
-          <w:szCs w:val="40"/>
-        </w:rPr>
-      </w:pPr>
-    </w:p>
-    <w:p>
-      <w:pPr>
-        <w:spacing w:line="276" w:lineRule="auto"/>
-        <w:jc w:val="both"/>
-        <w:rPr>
-          <w:rFonts w:ascii="Times" w:hAnsi="Times"/>
-          <w:b/>
-          <w:sz w:val="40"/>
-          <w:szCs w:val="40"/>
-        </w:rPr>
-      </w:pPr>
-    </w:p>
-    <w:p>
-      <w:pPr>
-        <w:spacing w:line="276" w:lineRule="auto"/>
-        <w:jc w:val="both"/>
-        <w:rPr>
-          <w:rFonts w:ascii="Times" w:hAnsi="Times"/>
-          <w:b/>
-          <w:sz w:val="40"/>
-          <w:szCs w:val="40"/>
-        </w:rPr>
-      </w:pPr>
-    </w:p>
-    <w:p>
-      <w:pPr>
-        <w:spacing w:line="276" w:lineRule="auto"/>
         <w:jc w:val="both"/>
         <w:rPr>
           <w:rFonts w:ascii="Times" w:hAnsi="Times"/>
@@ -3893,28 +4162,48 @@
     <w:p>
       <w:pPr>
         <w:spacing w:line="276" w:lineRule="auto"/>
+        <w:jc w:val="both"/>
+        <w:rPr>
+          <w:rFonts w:ascii="Times" w:hAnsi="Times"/>
+          <w:b/>
+          <w:sz w:val="40"/>
+          <w:szCs w:val="40"/>
+        </w:rPr>
+      </w:pPr>
+    </w:p>
+    <w:p>
+      <w:pPr>
+        <w:spacing w:line="276" w:lineRule="auto"/>
+        <w:jc w:val="both"/>
+        <w:rPr>
+          <w:rFonts w:ascii="Times" w:hAnsi="Times"/>
+          <w:b/>
+          <w:sz w:val="28"/>
+          <w:szCs w:val="28"/>
+        </w:rPr>
+      </w:pPr>
+    </w:p>
+    <w:p>
+      <w:pPr>
+        <w:spacing w:line="276" w:lineRule="auto"/>
         <w:ind w:left="460"/>
         <w:jc w:val="both"/>
         <w:rPr>
           <w:rFonts w:ascii="Times" w:hAnsi="Times"/>
           <w:b/>
-          <w:sz w:val="40"/>
-          <w:szCs w:val="40"/>
-        </w:rPr>
-      </w:pPr>
-    </w:p>
-    <w:p>
-      <w:pPr>
-        <w:spacing w:line="276" w:lineRule="auto"/>
-        <w:ind w:left="460"/>
-        <w:jc w:val="both"/>
-        <w:rPr>
-          <w:rFonts w:ascii="Times" w:hAnsi="Times"/>
-          <w:b/>
-          <w:sz w:val="40"/>
-          <w:szCs w:val="40"/>
-        </w:rPr>
-      </w:pPr>
+          <w:sz w:val="28"/>
+          <w:szCs w:val="28"/>
+        </w:rPr>
+      </w:pPr>
+      <w:r>
+        <w:rPr>
+          <w:rFonts w:ascii="Times" w:hAnsi="Times"/>
+          <w:b/>
+          <w:sz w:val="28"/>
+          <w:szCs w:val="28"/>
+        </w:rPr>
+        <w:t>Observações de 16 de Novembro de 2018</w:t>
+      </w:r>
     </w:p>
     <w:p>
       <w:pPr>
@@ -3944,13 +4233,41 @@
           <w:szCs w:val="28"/>
         </w:rPr>
       </w:pPr>
-      <w:r>
-        <w:rPr>
-          <w:rFonts w:ascii="Times" w:hAnsi="Times"/>
-          <w:sz w:val="28"/>
-          <w:szCs w:val="28"/>
-        </w:rPr>
-        <w:t>sub afiliaçao (o cliente disse para mudar)</w:t>
+      <w:proofErr w:type="spellStart"/>
+      <w:r>
+        <w:rPr>
+          <w:rFonts w:ascii="Times" w:hAnsi="Times"/>
+          <w:sz w:val="28"/>
+          <w:szCs w:val="28"/>
+        </w:rPr>
+        <w:t>sub</w:t>
+      </w:r>
+      <w:proofErr w:type="spellEnd"/>
+      <w:r>
+        <w:rPr>
+          <w:rFonts w:ascii="Times" w:hAnsi="Times"/>
+          <w:sz w:val="28"/>
+          <w:szCs w:val="28"/>
+        </w:rPr>
+        <w:t xml:space="preserve"> </w:t>
+      </w:r>
+      <w:proofErr w:type="spellStart"/>
+      <w:r>
+        <w:rPr>
+          <w:rFonts w:ascii="Times" w:hAnsi="Times"/>
+          <w:sz w:val="28"/>
+          <w:szCs w:val="28"/>
+        </w:rPr>
+        <w:t>afiliaçao</w:t>
+      </w:r>
+      <w:proofErr w:type="spellEnd"/>
+      <w:r>
+        <w:rPr>
+          <w:rFonts w:ascii="Times" w:hAnsi="Times"/>
+          <w:sz w:val="28"/>
+          <w:szCs w:val="28"/>
+        </w:rPr>
+        <w:t xml:space="preserve"> (o cliente disse para mudar)</w:t>
       </w:r>
     </w:p>
     <w:p>
@@ -3974,7 +4291,97 @@
           <w:sz w:val="28"/>
           <w:szCs w:val="28"/>
         </w:rPr>
-        <w:t>quando se acede ao url do feed sem estar loggado da erro (nao sei se é suposto)</w:t>
+        <w:t xml:space="preserve">quando se acede ao </w:t>
+      </w:r>
+      <w:proofErr w:type="spellStart"/>
+      <w:r>
+        <w:rPr>
+          <w:rFonts w:ascii="Times" w:hAnsi="Times"/>
+          <w:sz w:val="28"/>
+          <w:szCs w:val="28"/>
+        </w:rPr>
+        <w:t>url</w:t>
+      </w:r>
+      <w:proofErr w:type="spellEnd"/>
+      <w:r>
+        <w:rPr>
+          <w:rFonts w:ascii="Times" w:hAnsi="Times"/>
+          <w:sz w:val="28"/>
+          <w:szCs w:val="28"/>
+        </w:rPr>
+        <w:t xml:space="preserve"> do </w:t>
+      </w:r>
+      <w:proofErr w:type="spellStart"/>
+      <w:r>
+        <w:rPr>
+          <w:rFonts w:ascii="Times" w:hAnsi="Times"/>
+          <w:sz w:val="28"/>
+          <w:szCs w:val="28"/>
+        </w:rPr>
+        <w:t>feed</w:t>
+      </w:r>
+      <w:proofErr w:type="spellEnd"/>
+      <w:r>
+        <w:rPr>
+          <w:rFonts w:ascii="Times" w:hAnsi="Times"/>
+          <w:sz w:val="28"/>
+          <w:szCs w:val="28"/>
+        </w:rPr>
+        <w:t xml:space="preserve"> sem estar </w:t>
+      </w:r>
+      <w:proofErr w:type="spellStart"/>
+      <w:r>
+        <w:rPr>
+          <w:rFonts w:ascii="Times" w:hAnsi="Times"/>
+          <w:sz w:val="28"/>
+          <w:szCs w:val="28"/>
+        </w:rPr>
+        <w:t>loggado</w:t>
+      </w:r>
+      <w:proofErr w:type="spellEnd"/>
+      <w:r>
+        <w:rPr>
+          <w:rFonts w:ascii="Times" w:hAnsi="Times"/>
+          <w:sz w:val="28"/>
+          <w:szCs w:val="28"/>
+        </w:rPr>
+        <w:t xml:space="preserve"> </w:t>
+      </w:r>
+      <w:proofErr w:type="gramStart"/>
+      <w:r>
+        <w:rPr>
+          <w:rFonts w:ascii="Times" w:hAnsi="Times"/>
+          <w:sz w:val="28"/>
+          <w:szCs w:val="28"/>
+        </w:rPr>
+        <w:t>da erro</w:t>
+      </w:r>
+      <w:proofErr w:type="gramEnd"/>
+      <w:r>
+        <w:rPr>
+          <w:rFonts w:ascii="Times" w:hAnsi="Times"/>
+          <w:sz w:val="28"/>
+          <w:szCs w:val="28"/>
+        </w:rPr>
+        <w:t xml:space="preserve"> (</w:t>
+      </w:r>
+      <w:proofErr w:type="spellStart"/>
+      <w:r>
+        <w:rPr>
+          <w:rFonts w:ascii="Times" w:hAnsi="Times"/>
+          <w:sz w:val="28"/>
+          <w:szCs w:val="28"/>
+        </w:rPr>
+        <w:t>nao</w:t>
+      </w:r>
+      <w:proofErr w:type="spellEnd"/>
+      <w:r>
+        <w:rPr>
+          <w:rFonts w:ascii="Times" w:hAnsi="Times"/>
+          <w:sz w:val="28"/>
+          <w:szCs w:val="28"/>
+        </w:rPr>
+        <w:t xml:space="preserve"> sei se é suposto)</w:t>
       </w:r>
     </w:p>
     <w:p>
@@ -3998,8 +4405,36 @@
           <w:sz w:val="28"/>
           <w:szCs w:val="28"/>
         </w:rPr>
-        <w:t>quando editamos interesses nao aparece no feed</w:t>
-      </w:r>
+        <w:t xml:space="preserve">quando editamos interesses </w:t>
+      </w:r>
+      <w:proofErr w:type="spellStart"/>
+      <w:r>
+        <w:rPr>
+          <w:rFonts w:ascii="Times" w:hAnsi="Times"/>
+          <w:sz w:val="28"/>
+          <w:szCs w:val="28"/>
+        </w:rPr>
+        <w:t>nao</w:t>
+      </w:r>
+      <w:proofErr w:type="spellEnd"/>
+      <w:r>
+        <w:rPr>
+          <w:rFonts w:ascii="Times" w:hAnsi="Times"/>
+          <w:sz w:val="28"/>
+          <w:szCs w:val="28"/>
+        </w:rPr>
+        <w:t xml:space="preserve"> aparece no </w:t>
+      </w:r>
+      <w:proofErr w:type="spellStart"/>
+      <w:r>
+        <w:rPr>
+          <w:rFonts w:ascii="Times" w:hAnsi="Times"/>
+          <w:sz w:val="28"/>
+          <w:szCs w:val="28"/>
+        </w:rPr>
+        <w:t>feed</w:t>
+      </w:r>
+      <w:proofErr w:type="spellEnd"/>
     </w:p>
     <w:p>
       <w:pPr>
@@ -4022,7 +4457,63 @@
           <w:sz w:val="28"/>
           <w:szCs w:val="28"/>
         </w:rPr>
-        <w:t>nos favoritos mostra username mas no feed mostra nome da pessoa (twitter)</w:t>
+        <w:t xml:space="preserve">nos favoritos mostra </w:t>
+      </w:r>
+      <w:proofErr w:type="spellStart"/>
+      <w:proofErr w:type="gramStart"/>
+      <w:r>
+        <w:rPr>
+          <w:rFonts w:ascii="Times" w:hAnsi="Times"/>
+          <w:sz w:val="28"/>
+          <w:szCs w:val="28"/>
+        </w:rPr>
+        <w:t>username</w:t>
+      </w:r>
+      <w:proofErr w:type="spellEnd"/>
+      <w:proofErr w:type="gramEnd"/>
+      <w:r>
+        <w:rPr>
+          <w:rFonts w:ascii="Times" w:hAnsi="Times"/>
+          <w:sz w:val="28"/>
+          <w:szCs w:val="28"/>
+        </w:rPr>
+        <w:t xml:space="preserve"> mas no </w:t>
+      </w:r>
+      <w:proofErr w:type="spellStart"/>
+      <w:r>
+        <w:rPr>
+          <w:rFonts w:ascii="Times" w:hAnsi="Times"/>
+          <w:sz w:val="28"/>
+          <w:szCs w:val="28"/>
+        </w:rPr>
+        <w:t>feed</w:t>
+      </w:r>
+      <w:proofErr w:type="spellEnd"/>
+      <w:r>
+        <w:rPr>
+          <w:rFonts w:ascii="Times" w:hAnsi="Times"/>
+          <w:sz w:val="28"/>
+          <w:szCs w:val="28"/>
+        </w:rPr>
+        <w:t xml:space="preserve"> mostra nome da pessoa (</w:t>
+      </w:r>
+      <w:proofErr w:type="spellStart"/>
+      <w:r>
+        <w:rPr>
+          <w:rFonts w:ascii="Times" w:hAnsi="Times"/>
+          <w:sz w:val="28"/>
+          <w:szCs w:val="28"/>
+        </w:rPr>
+        <w:t>twitter</w:t>
+      </w:r>
+      <w:proofErr w:type="spellEnd"/>
+      <w:r>
+        <w:rPr>
+          <w:rFonts w:ascii="Times" w:hAnsi="Times"/>
+          <w:sz w:val="28"/>
+          <w:szCs w:val="28"/>
+        </w:rPr>
+        <w:t>)</w:t>
       </w:r>
     </w:p>
     <w:p>
@@ -4046,8 +4537,90 @@
           <w:sz w:val="28"/>
           <w:szCs w:val="28"/>
         </w:rPr>
-        <w:t>quando se clica num post do reddit nao vai para a pagina do post</w:t>
-      </w:r>
+        <w:t xml:space="preserve">quando se clica num </w:t>
+      </w:r>
+      <w:proofErr w:type="spellStart"/>
+      <w:r>
+        <w:rPr>
+          <w:rFonts w:ascii="Times" w:hAnsi="Times"/>
+          <w:sz w:val="28"/>
+          <w:szCs w:val="28"/>
+        </w:rPr>
+        <w:t>post</w:t>
+      </w:r>
+      <w:proofErr w:type="spellEnd"/>
+      <w:r>
+        <w:rPr>
+          <w:rFonts w:ascii="Times" w:hAnsi="Times"/>
+          <w:sz w:val="28"/>
+          <w:szCs w:val="28"/>
+        </w:rPr>
+        <w:t xml:space="preserve"> do </w:t>
+      </w:r>
+      <w:proofErr w:type="spellStart"/>
+      <w:r>
+        <w:rPr>
+          <w:rFonts w:ascii="Times" w:hAnsi="Times"/>
+          <w:sz w:val="28"/>
+          <w:szCs w:val="28"/>
+        </w:rPr>
+        <w:t>reddit</w:t>
+      </w:r>
+      <w:proofErr w:type="spellEnd"/>
+      <w:r>
+        <w:rPr>
+          <w:rFonts w:ascii="Times" w:hAnsi="Times"/>
+          <w:sz w:val="28"/>
+          <w:szCs w:val="28"/>
+        </w:rPr>
+        <w:t xml:space="preserve"> </w:t>
+      </w:r>
+      <w:proofErr w:type="spellStart"/>
+      <w:r>
+        <w:rPr>
+          <w:rFonts w:ascii="Times" w:hAnsi="Times"/>
+          <w:sz w:val="28"/>
+          <w:szCs w:val="28"/>
+        </w:rPr>
+        <w:t>nao</w:t>
+      </w:r>
+      <w:proofErr w:type="spellEnd"/>
+      <w:r>
+        <w:rPr>
+          <w:rFonts w:ascii="Times" w:hAnsi="Times"/>
+          <w:sz w:val="28"/>
+          <w:szCs w:val="28"/>
+        </w:rPr>
+        <w:t xml:space="preserve"> vai para a </w:t>
+      </w:r>
+      <w:proofErr w:type="gramStart"/>
+      <w:r>
+        <w:rPr>
+          <w:rFonts w:ascii="Times" w:hAnsi="Times"/>
+          <w:sz w:val="28"/>
+          <w:szCs w:val="28"/>
+        </w:rPr>
+        <w:t>pagina</w:t>
+      </w:r>
+      <w:proofErr w:type="gramEnd"/>
+      <w:r>
+        <w:rPr>
+          <w:rFonts w:ascii="Times" w:hAnsi="Times"/>
+          <w:sz w:val="28"/>
+          <w:szCs w:val="28"/>
+        </w:rPr>
+        <w:t xml:space="preserve"> do </w:t>
+      </w:r>
+      <w:proofErr w:type="spellStart"/>
+      <w:r>
+        <w:rPr>
+          <w:rFonts w:ascii="Times" w:hAnsi="Times"/>
+          <w:sz w:val="28"/>
+          <w:szCs w:val="28"/>
+        </w:rPr>
+        <w:t>post</w:t>
+      </w:r>
+      <w:proofErr w:type="spellEnd"/>
     </w:p>
     <w:p>
       <w:pPr>
@@ -4070,8 +4643,54 @@
           <w:sz w:val="28"/>
           <w:szCs w:val="28"/>
         </w:rPr>
-        <w:t>é preciso percorrer os tweets todos para ver os posts do reddit</w:t>
-      </w:r>
+        <w:t xml:space="preserve">é preciso percorrer os </w:t>
+      </w:r>
+      <w:proofErr w:type="spellStart"/>
+      <w:r>
+        <w:rPr>
+          <w:rFonts w:ascii="Times" w:hAnsi="Times"/>
+          <w:sz w:val="28"/>
+          <w:szCs w:val="28"/>
+        </w:rPr>
+        <w:t>tweets</w:t>
+      </w:r>
+      <w:proofErr w:type="spellEnd"/>
+      <w:r>
+        <w:rPr>
+          <w:rFonts w:ascii="Times" w:hAnsi="Times"/>
+          <w:sz w:val="28"/>
+          <w:szCs w:val="28"/>
+        </w:rPr>
+        <w:t xml:space="preserve"> todos para ver os </w:t>
+      </w:r>
+      <w:proofErr w:type="spellStart"/>
+      <w:r>
+        <w:rPr>
+          <w:rFonts w:ascii="Times" w:hAnsi="Times"/>
+          <w:sz w:val="28"/>
+          <w:szCs w:val="28"/>
+        </w:rPr>
+        <w:t>posts</w:t>
+      </w:r>
+      <w:proofErr w:type="spellEnd"/>
+      <w:r>
+        <w:rPr>
+          <w:rFonts w:ascii="Times" w:hAnsi="Times"/>
+          <w:sz w:val="28"/>
+          <w:szCs w:val="28"/>
+        </w:rPr>
+        <w:t xml:space="preserve"> do </w:t>
+      </w:r>
+      <w:proofErr w:type="spellStart"/>
+      <w:r>
+        <w:rPr>
+          <w:rFonts w:ascii="Times" w:hAnsi="Times"/>
+          <w:sz w:val="28"/>
+          <w:szCs w:val="28"/>
+        </w:rPr>
+        <w:t>reddit</w:t>
+      </w:r>
+      <w:proofErr w:type="spellEnd"/>
     </w:p>
     <w:p>
       <w:pPr>
@@ -4094,7 +4713,43 @@
           <w:sz w:val="28"/>
           <w:szCs w:val="28"/>
         </w:rPr>
-        <w:t>título do tweet que vamos escrever é obrigatório, penso que nao faz sentido</w:t>
+        <w:t xml:space="preserve">título do </w:t>
+      </w:r>
+      <w:proofErr w:type="spellStart"/>
+      <w:r>
+        <w:rPr>
+          <w:rFonts w:ascii="Times" w:hAnsi="Times"/>
+          <w:sz w:val="28"/>
+          <w:szCs w:val="28"/>
+        </w:rPr>
+        <w:t>tweet</w:t>
+      </w:r>
+      <w:proofErr w:type="spellEnd"/>
+      <w:r>
+        <w:rPr>
+          <w:rFonts w:ascii="Times" w:hAnsi="Times"/>
+          <w:sz w:val="28"/>
+          <w:szCs w:val="28"/>
+        </w:rPr>
+        <w:t xml:space="preserve"> que vamos escrever é obrigatório, penso que </w:t>
+      </w:r>
+      <w:proofErr w:type="spellStart"/>
+      <w:r>
+        <w:rPr>
+          <w:rFonts w:ascii="Times" w:hAnsi="Times"/>
+          <w:sz w:val="28"/>
+          <w:szCs w:val="28"/>
+        </w:rPr>
+        <w:t>nao</w:t>
+      </w:r>
+      <w:proofErr w:type="spellEnd"/>
+      <w:r>
+        <w:rPr>
+          <w:rFonts w:ascii="Times" w:hAnsi="Times"/>
+          <w:sz w:val="28"/>
+          <w:szCs w:val="28"/>
+        </w:rPr>
+        <w:t xml:space="preserve"> faz sentido</w:t>
       </w:r>
     </w:p>
     <w:p>
@@ -4118,8 +4773,72 @@
           <w:sz w:val="28"/>
           <w:szCs w:val="28"/>
         </w:rPr>
-        <w:t>quando se faz logout e se volta ao url do feed ainda está loggado</w:t>
-      </w:r>
+        <w:t xml:space="preserve">quando se faz </w:t>
+      </w:r>
+      <w:proofErr w:type="spellStart"/>
+      <w:r>
+        <w:rPr>
+          <w:rFonts w:ascii="Times" w:hAnsi="Times"/>
+          <w:sz w:val="28"/>
+          <w:szCs w:val="28"/>
+        </w:rPr>
+        <w:t>logout</w:t>
+      </w:r>
+      <w:proofErr w:type="spellEnd"/>
+      <w:r>
+        <w:rPr>
+          <w:rFonts w:ascii="Times" w:hAnsi="Times"/>
+          <w:sz w:val="28"/>
+          <w:szCs w:val="28"/>
+        </w:rPr>
+        <w:t xml:space="preserve"> e se volta ao </w:t>
+      </w:r>
+      <w:proofErr w:type="spellStart"/>
+      <w:r>
+        <w:rPr>
+          <w:rFonts w:ascii="Times" w:hAnsi="Times"/>
+          <w:sz w:val="28"/>
+          <w:szCs w:val="28"/>
+        </w:rPr>
+        <w:t>url</w:t>
+      </w:r>
+      <w:proofErr w:type="spellEnd"/>
+      <w:r>
+        <w:rPr>
+          <w:rFonts w:ascii="Times" w:hAnsi="Times"/>
+          <w:sz w:val="28"/>
+          <w:szCs w:val="28"/>
+        </w:rPr>
+        <w:t xml:space="preserve"> do </w:t>
+      </w:r>
+      <w:proofErr w:type="spellStart"/>
+      <w:r>
+        <w:rPr>
+          <w:rFonts w:ascii="Times" w:hAnsi="Times"/>
+          <w:sz w:val="28"/>
+          <w:szCs w:val="28"/>
+        </w:rPr>
+        <w:t>feed</w:t>
+      </w:r>
+      <w:proofErr w:type="spellEnd"/>
+      <w:r>
+        <w:rPr>
+          <w:rFonts w:ascii="Times" w:hAnsi="Times"/>
+          <w:sz w:val="28"/>
+          <w:szCs w:val="28"/>
+        </w:rPr>
+        <w:t xml:space="preserve"> ainda está </w:t>
+      </w:r>
+      <w:proofErr w:type="spellStart"/>
+      <w:r>
+        <w:rPr>
+          <w:rFonts w:ascii="Times" w:hAnsi="Times"/>
+          <w:sz w:val="28"/>
+          <w:szCs w:val="28"/>
+        </w:rPr>
+        <w:t>loggado</w:t>
+      </w:r>
+      <w:proofErr w:type="spellEnd"/>
     </w:p>
     <w:p>
       <w:pPr>
@@ -4315,8 +5034,39 @@
           <w:szCs w:val="40"/>
         </w:rPr>
         <w:lastRenderedPageBreak/>
-        <w:t>3.6 Observações de Damian Krawczyc</w:t>
-      </w:r>
+        <w:t xml:space="preserve">3.6 Observações de </w:t>
+      </w:r>
+      <w:proofErr w:type="spellStart"/>
+      <w:r>
+        <w:rPr>
+          <w:rFonts w:ascii="Times" w:hAnsi="Times"/>
+          <w:b/>
+          <w:sz w:val="40"/>
+          <w:szCs w:val="40"/>
+        </w:rPr>
+        <w:t>Damian</w:t>
+      </w:r>
+      <w:proofErr w:type="spellEnd"/>
+      <w:r>
+        <w:rPr>
+          <w:rFonts w:ascii="Times" w:hAnsi="Times"/>
+          <w:b/>
+          <w:sz w:val="40"/>
+          <w:szCs w:val="40"/>
+        </w:rPr>
+        <w:t xml:space="preserve"> </w:t>
+      </w:r>
+      <w:proofErr w:type="spellStart"/>
+      <w:r>
+        <w:rPr>
+          <w:rFonts w:ascii="Times" w:hAnsi="Times"/>
+          <w:b/>
+          <w:sz w:val="40"/>
+          <w:szCs w:val="40"/>
+        </w:rPr>
+        <w:t>Krawczyc</w:t>
+      </w:r>
+      <w:proofErr w:type="spellEnd"/>
       <w:r>
         <w:rPr>
           <w:rFonts w:ascii="Times" w:hAnsi="Times"/>
@@ -4482,7 +5232,10 @@
       <w:ind w:right="360"/>
     </w:pPr>
     <w:r>
-      <w:t>FCTUC | Engenharia de Software, DDP v1.0</w:t>
+      <w:t>FCTUC | Engenharia de Software, DDP v1.</w:t>
+    </w:r>
+    <w:r>
+      <w:t>2</w:t>
     </w:r>
     <w:r>
       <w:ptab w:relativeTo="margin" w:alignment="center" w:leader="none"/>

</xml_diff>